<commit_message>
Converting Word documents to MarkDown: "Circle Language Spec Steps & Time Planning": Manually checking differences between rendered MarkDown and Word document. Last checks if markup looks ok.
</commit_message>
<xml_diff>
--- a/2. Future/Main Project/3. Circle Language Spec Steps & Time Planning.docx
+++ b/2. Future/Main Project/3. Circle Language Spec Steps & Time Planning.docx
@@ -1,6 +1,6 @@
 
 <file path=word/document.xml><?xml version="1.0" encoding="utf-8"?>
-<w:document xmlns:wpc="http://schemas.microsoft.com/office/word/2010/wordprocessingCanvas" xmlns:cx="http://schemas.microsoft.com/office/drawing/2014/chartex" xmlns:cx1="http://schemas.microsoft.com/office/drawing/2015/9/8/chartex" xmlns:cx2="http://schemas.microsoft.com/office/drawing/2015/10/21/chartex" xmlns:cx3="http://schemas.microsoft.com/office/drawing/2016/5/9/chartex" xmlns:cx4="http://schemas.microsoft.com/office/drawing/2016/5/10/chartex" xmlns:cx5="http://schemas.microsoft.com/office/drawing/2016/5/11/chartex" xmlns:cx6="http://schemas.microsoft.com/office/drawing/2016/5/12/chartex" xmlns:cx7="http://schemas.microsoft.com/office/drawing/2016/5/13/chartex" xmlns:cx8="http://schemas.microsoft.com/office/drawing/2016/5/14/chartex" xmlns:mc="http://schemas.openxmlformats.org/markup-compatibility/2006" xmlns:aink="http://schemas.microsoft.com/office/drawing/2016/ink" xmlns:am3d="http://schemas.microsoft.com/office/drawing/2017/model3d" xmlns:o="urn:schemas-microsoft-com:office:office" xmlns:r="http://schemas.openxmlformats.org/officeDocument/2006/relationships" xmlns:m="http://schemas.openxmlformats.org/officeDocument/2006/math" xmlns:v="urn:schemas-microsoft-com:vml" xmlns:wp14="http://schemas.microsoft.com/office/word/2010/wordprocessingDrawing" xmlns:wp="http://schemas.openxmlformats.org/drawingml/2006/wordprocessingDrawing" xmlns:w10="urn:schemas-microsoft-com:office:word" xmlns:w="http://schemas.openxmlformats.org/wordprocessingml/2006/main" xmlns:w14="http://schemas.microsoft.com/office/word/2010/wordml" xmlns:w15="http://schemas.microsoft.com/office/word/2012/wordml" xmlns:w16cid="http://schemas.microsoft.com/office/word/2016/wordml/cid" xmlns:w16se="http://schemas.microsoft.com/office/word/2015/wordml/symex" xmlns:wpg="http://schemas.microsoft.com/office/word/2010/wordprocessingGroup" xmlns:wpi="http://schemas.microsoft.com/office/word/2010/wordprocessingInk" xmlns:wne="http://schemas.microsoft.com/office/word/2006/wordml" xmlns:wps="http://schemas.microsoft.com/office/word/2010/wordprocessingShape" mc:Ignorable="w14 w15 w16se w16cid wp14">
+<w:document xmlns:wpc="http://schemas.microsoft.com/office/word/2010/wordprocessingCanvas" xmlns:cx="http://schemas.microsoft.com/office/drawing/2014/chartex" xmlns:cx1="http://schemas.microsoft.com/office/drawing/2015/9/8/chartex" xmlns:cx2="http://schemas.microsoft.com/office/drawing/2015/10/21/chartex" xmlns:cx3="http://schemas.microsoft.com/office/drawing/2016/5/9/chartex" xmlns:cx4="http://schemas.microsoft.com/office/drawing/2016/5/10/chartex" xmlns:cx5="http://schemas.microsoft.com/office/drawing/2016/5/11/chartex" xmlns:cx6="http://schemas.microsoft.com/office/drawing/2016/5/12/chartex" xmlns:cx7="http://schemas.microsoft.com/office/drawing/2016/5/13/chartex" xmlns:cx8="http://schemas.microsoft.com/office/drawing/2016/5/14/chartex" xmlns:mc="http://schemas.openxmlformats.org/markup-compatibility/2006" xmlns:aink="http://schemas.microsoft.com/office/drawing/2016/ink" xmlns:am3d="http://schemas.microsoft.com/office/drawing/2017/model3d" xmlns:o="urn:schemas-microsoft-com:office:office" xmlns:r="http://schemas.openxmlformats.org/officeDocument/2006/relationships" xmlns:m="http://schemas.openxmlformats.org/officeDocument/2006/math" xmlns:v="urn:schemas-microsoft-com:vml" xmlns:wp14="http://schemas.microsoft.com/office/word/2010/wordprocessingDrawing" xmlns:wp="http://schemas.openxmlformats.org/drawingml/2006/wordprocessingDrawing" xmlns:w10="urn:schemas-microsoft-com:office:word" xmlns:w="http://schemas.openxmlformats.org/wordprocessingml/2006/main" xmlns:w14="http://schemas.microsoft.com/office/word/2010/wordml" xmlns:w15="http://schemas.microsoft.com/office/word/2012/wordml" xmlns:w16cex="http://schemas.microsoft.com/office/word/2018/wordml/cex" xmlns:w16cid="http://schemas.microsoft.com/office/word/2016/wordml/cid" xmlns:w16="http://schemas.microsoft.com/office/word/2018/wordml" xmlns:w16se="http://schemas.microsoft.com/office/word/2015/wordml/symex" xmlns:wpg="http://schemas.microsoft.com/office/word/2010/wordprocessingGroup" xmlns:wpi="http://schemas.microsoft.com/office/word/2010/wordprocessingInk" xmlns:wne="http://schemas.microsoft.com/office/word/2006/wordml" xmlns:wps="http://schemas.microsoft.com/office/word/2010/wordprocessingShape" mc:Ignorable="w14 w15 w16se w16cid w16 w16cex wp14">
   <w:background w:color="000000"/>
   <w:body>
     <w:p>
@@ -23,158 +23,6 @@
       <w:bookmarkEnd w:id="0"/>
     </w:p>
     <w:p/>
-    <w:p>
-      <w:pPr>
-        <w:jc w:val="center"/>
-        <w:rPr>
-          <w:i/>
-          <w:iCs/>
-        </w:rPr>
-      </w:pPr>
-      <w:r>
-        <w:rPr>
-          <w:i/>
-          <w:iCs/>
-        </w:rPr>
-        <w:t>Author</w:t>
-      </w:r>
-      <w:r>
-        <w:rPr>
-          <w:i/>
-          <w:iCs/>
-        </w:rPr>
-        <w:t xml:space="preserve">: </w:t>
-      </w:r>
-      <w:r>
-        <w:rPr>
-          <w:i/>
-          <w:iCs/>
-        </w:rPr>
-        <w:t>JJ</w:t>
-      </w:r>
-      <w:r>
-        <w:rPr>
-          <w:i/>
-          <w:iCs/>
-        </w:rPr>
-        <w:t xml:space="preserve"> van Zon</w:t>
-      </w:r>
-    </w:p>
-    <w:p>
-      <w:pPr>
-        <w:jc w:val="center"/>
-        <w:rPr>
-          <w:i/>
-          <w:iCs/>
-        </w:rPr>
-      </w:pPr>
-      <w:r>
-        <w:rPr>
-          <w:i/>
-          <w:iCs/>
-        </w:rPr>
-        <w:t>Location</w:t>
-      </w:r>
-      <w:r>
-        <w:rPr>
-          <w:i/>
-          <w:iCs/>
-        </w:rPr>
-        <w:t xml:space="preserve">: </w:t>
-      </w:r>
-      <w:r>
-        <w:rPr>
-          <w:i/>
-          <w:iCs/>
-        </w:rPr>
-        <w:t>Oosterhout</w:t>
-      </w:r>
-      <w:r>
-        <w:rPr>
-          <w:i/>
-          <w:iCs/>
-        </w:rPr>
-        <w:t xml:space="preserve">, The </w:t>
-      </w:r>
-      <w:smartTag w:uri="urn:schemas-microsoft-com:office:smarttags" w:element="country-region">
-        <w:smartTag w:uri="urn:schemas-microsoft-com:office:smarttags" w:element="place">
-          <w:r>
-            <w:rPr>
-              <w:i/>
-              <w:iCs/>
-            </w:rPr>
-            <w:t>Netherlands</w:t>
-          </w:r>
-        </w:smartTag>
-      </w:smartTag>
-    </w:p>
-    <w:p>
-      <w:pPr>
-        <w:jc w:val="center"/>
-        <w:rPr>
-          <w:i/>
-          <w:iCs/>
-        </w:rPr>
-      </w:pPr>
-      <w:r>
-        <w:rPr>
-          <w:i/>
-          <w:iCs/>
-        </w:rPr>
-        <w:t xml:space="preserve">Date: </w:t>
-      </w:r>
-      <w:r>
-        <w:rPr>
-          <w:i/>
-          <w:iCs/>
-        </w:rPr>
-        <w:t>February</w:t>
-      </w:r>
-      <w:r>
-        <w:rPr>
-          <w:i/>
-          <w:iCs/>
-        </w:rPr>
-        <w:t>, 2008</w:t>
-      </w:r>
-      <w:r>
-        <w:rPr>
-          <w:i/>
-          <w:iCs/>
-        </w:rPr>
-        <w:t xml:space="preserve"> –</w:t>
-      </w:r>
-      <w:r>
-        <w:rPr>
-          <w:i/>
-          <w:iCs/>
-        </w:rPr>
-        <w:t xml:space="preserve"> </w:t>
-      </w:r>
-      <w:r>
-        <w:rPr>
-          <w:i/>
-          <w:iCs/>
-        </w:rPr>
-        <w:t>April</w:t>
-      </w:r>
-      <w:r>
-        <w:rPr>
-          <w:i/>
-          <w:iCs/>
-        </w:rPr>
-        <w:t xml:space="preserve"> 2020</w:t>
-      </w:r>
-    </w:p>
-    <w:p>
-      <w:pPr>
-        <w:jc w:val="center"/>
-        <w:rPr>
-          <w:i/>
-          <w:iCs/>
-        </w:rPr>
-      </w:pPr>
-    </w:p>
     <w:p>
       <w:pPr>
         <w:pStyle w:val="Heading2"/>
@@ -1086,8 +934,8 @@
       <w:r>
         <w:t xml:space="preserve">covered in 8 </w:t>
       </w:r>
-      <w:smartTag w:uri="urn:schemas-microsoft-com:office:smarttags" w:element="State">
-        <w:smartTag w:uri="urn:schemas-microsoft-com:office:smarttags" w:element="place">
+      <w:smartTag w:uri="urn:schemas-microsoft-com:office:smarttags" w:element="place">
+        <w:smartTag w:uri="urn:schemas-microsoft-com:office:smarttags" w:element="State">
           <w:r>
             <w:t>mont</w:t>
           </w:r>
@@ -1120,24 +968,9 @@
     </w:p>
     <w:p>
       <w:pPr>
-        <w:rPr>
-          <w:rFonts w:ascii="Arial" w:hAnsi="Arial" w:cs="Arial"/>
-          <w:b/>
-          <w:bCs/>
-          <w:iCs/>
-          <w:sz w:val="36"/>
-          <w:szCs w:val="28"/>
-        </w:rPr>
+        <w:pStyle w:val="Heading2"/>
       </w:pPr>
       <w:bookmarkStart w:id="4" w:name="_Hlk32786317"/>
-      <w:r>
-        <w:br w:type="page"/>
-      </w:r>
-    </w:p>
-    <w:p>
-      <w:pPr>
-        <w:pStyle w:val="Heading2"/>
-      </w:pPr>
       <w:bookmarkStart w:id="5" w:name="_Toc37540284"/>
       <w:r>
         <w:t>Work Items</w:t>
@@ -1461,7 +1294,7 @@
           <w:b/>
           <w:bCs/>
         </w:rPr>
-        <w:t>10</w:t>
+        <w:t>7</w:t>
       </w:r>
       <w:r>
         <w:rPr>
@@ -1894,8 +1727,8 @@
       <w:r>
         <w:t xml:space="preserve">- Coding </w:t>
       </w:r>
-      <w:smartTag w:uri="urn:schemas-microsoft-com:office:smarttags" w:element="City">
-        <w:smartTag w:uri="urn:schemas-microsoft-com:office:smarttags" w:element="place">
+      <w:smartTag w:uri="urn:schemas-microsoft-com:office:smarttags" w:element="place">
+        <w:smartTag w:uri="urn:schemas-microsoft-com:office:smarttags" w:element="City">
           <w:r>
             <w:t>Essen</w:t>
           </w:r>
@@ -2772,27 +2605,25 @@
         </w:rPr>
         <w:t>19</w:t>
       </w:r>
-      <w:bookmarkStart w:id="16" w:name="_GoBack"/>
+      <w:r>
+        <w:rPr>
+          <w:b/>
+        </w:rPr>
+        <w:t xml:space="preserve"> points</w:t>
+      </w:r>
+    </w:p>
+    <w:p>
+      <w:pPr>
+        <w:pStyle w:val="Heading2"/>
+        <w:rPr>
+          <w:color w:val="FF0000"/>
+        </w:rPr>
+      </w:pPr>
+      <w:bookmarkStart w:id="16" w:name="_Toc37540286"/>
+      <w:r>
+        <w:t>Reverse Planning</w:t>
+      </w:r>
       <w:bookmarkEnd w:id="16"/>
-      <w:r>
-        <w:rPr>
-          <w:b/>
-        </w:rPr>
-        <w:t xml:space="preserve"> points</w:t>
-      </w:r>
-    </w:p>
-    <w:p>
-      <w:pPr>
-        <w:pStyle w:val="Heading2"/>
-        <w:rPr>
-          <w:color w:val="FF0000"/>
-        </w:rPr>
-      </w:pPr>
-      <w:bookmarkStart w:id="17" w:name="_Toc37540286"/>
-      <w:r>
-        <w:t>Reverse Planning</w:t>
-      </w:r>
-      <w:bookmarkEnd w:id="17"/>
     </w:p>
     <w:p>
       <w:pPr>
@@ -2908,15 +2739,15 @@
       <w:pPr>
         <w:pStyle w:val="Heading2"/>
       </w:pPr>
-      <w:bookmarkStart w:id="18" w:name="_Toc190249638"/>
-      <w:bookmarkStart w:id="19" w:name="_Toc218705511"/>
-      <w:bookmarkStart w:id="20" w:name="_Toc37540287"/>
+      <w:bookmarkStart w:id="17" w:name="_Toc190249638"/>
+      <w:bookmarkStart w:id="18" w:name="_Toc218705511"/>
+      <w:bookmarkStart w:id="19" w:name="_Toc37540287"/>
       <w:r>
         <w:t>Velocity</w:t>
       </w:r>
+      <w:bookmarkEnd w:id="17"/>
       <w:bookmarkEnd w:id="18"/>
       <w:bookmarkEnd w:id="19"/>
-      <w:bookmarkEnd w:id="20"/>
     </w:p>
     <w:p>
       <w:pPr>
@@ -2993,221 +2824,232 @@
       <w:pPr>
         <w:pStyle w:val="Heading2"/>
       </w:pPr>
-      <w:bookmarkStart w:id="21" w:name="_Toc37540288"/>
+      <w:bookmarkStart w:id="20" w:name="_Toc37540288"/>
       <w:r>
         <w:t>Samples</w:t>
       </w:r>
+      <w:bookmarkEnd w:id="20"/>
+    </w:p>
+    <w:p>
+      <w:r>
+        <w:t xml:space="preserve">Redo themes in </w:t>
+      </w:r>
+      <w:r>
+        <w:rPr>
+          <w:b/>
+          <w:bCs/>
+        </w:rPr>
+        <w:t>4</w:t>
+      </w:r>
+      <w:r>
+        <w:t xml:space="preserve"> weeks.</w:t>
+      </w:r>
+    </w:p>
+    <w:p>
+      <w:r>
+        <w:t>Eas</w:t>
+      </w:r>
+      <w:r>
+        <w:t>ier</w:t>
+      </w:r>
+      <w:r>
+        <w:t xml:space="preserve"> themes in </w:t>
+      </w:r>
+      <w:r>
+        <w:rPr>
+          <w:b/>
+          <w:bCs/>
+        </w:rPr>
+        <w:t>5 ½</w:t>
+      </w:r>
+      <w:r>
+        <w:t xml:space="preserve"> weeks.</w:t>
+      </w:r>
+    </w:p>
+    <w:p>
+      <w:pPr>
+        <w:pStyle w:val="Heading2"/>
+      </w:pPr>
+      <w:bookmarkStart w:id="21" w:name="_Toc37540289"/>
+      <w:r>
+        <w:t>Unrealistic</w:t>
+      </w:r>
       <w:bookmarkEnd w:id="21"/>
     </w:p>
     <w:p>
       <w:r>
-        <w:t xml:space="preserve">Redo themes in </w:t>
-      </w:r>
-      <w:r>
-        <w:t>4</w:t>
-      </w:r>
-      <w:r>
-        <w:t xml:space="preserve"> weeks.</w:t>
-      </w:r>
-    </w:p>
-    <w:p>
-      <w:r>
-        <w:t>Eas</w:t>
+        <w:t xml:space="preserve">Even though this </w:t>
+      </w:r>
+      <w:r>
+        <w:t xml:space="preserve">seems </w:t>
+      </w:r>
+      <w:r>
+        <w:t>a</w:t>
+      </w:r>
+      <w:r>
+        <w:t>n</w:t>
+      </w:r>
+      <w:r>
+        <w:t xml:space="preserve"> unrealistic velocity, this</w:t>
+      </w:r>
+      <w:r>
+        <w:t xml:space="preserve"> could be used as </w:t>
+      </w:r>
+      <w:r>
+        <w:t xml:space="preserve">the schedule </w:t>
+      </w:r>
+      <w:r>
+        <w:t xml:space="preserve">to </w:t>
+      </w:r>
+      <w:r>
+        <w:t>continue with.</w:t>
+      </w:r>
+    </w:p>
+    <w:p>
+      <w:r>
+        <w:t xml:space="preserve">Even though the velocity </w:t>
+      </w:r>
+      <w:r>
+        <w:t>may be wrong</w:t>
+      </w:r>
+      <w:r>
+        <w:t xml:space="preserve">, the score points </w:t>
+      </w:r>
+      <w:r>
+        <w:t xml:space="preserve">might </w:t>
+      </w:r>
+      <w:r>
+        <w:t xml:space="preserve">still </w:t>
+      </w:r>
+      <w:r>
+        <w:t xml:space="preserve">be </w:t>
+      </w:r>
+      <w:r>
+        <w:t>usable for progress monitoring.</w:t>
+      </w:r>
+    </w:p>
+    <w:p>
+      <w:pPr>
+        <w:pStyle w:val="Heading2"/>
+      </w:pPr>
+      <w:bookmarkStart w:id="22" w:name="_Toc37540290"/>
+      <w:bookmarkStart w:id="23" w:name="_Toc218705515"/>
+      <w:r>
+        <w:t xml:space="preserve">More </w:t>
+      </w:r>
+      <w:r>
+        <w:t>C</w:t>
+      </w:r>
+      <w:r>
+        <w:t>onsiderations</w:t>
+      </w:r>
+      <w:bookmarkEnd w:id="22"/>
+    </w:p>
+    <w:p>
+      <w:r>
+        <w:t xml:space="preserve">Even though the time planning </w:t>
+      </w:r>
+      <w:r>
+        <w:t xml:space="preserve">might </w:t>
+      </w:r>
+      <w:r>
+        <w:t xml:space="preserve">be </w:t>
+      </w:r>
+      <w:r>
+        <w:t xml:space="preserve">unrealistic, </w:t>
+      </w:r>
+      <w:r>
+        <w:t xml:space="preserve">maybe </w:t>
+      </w:r>
+      <w:r>
+        <w:t xml:space="preserve">consider </w:t>
+      </w:r>
+      <w:r>
+        <w:t xml:space="preserve">the </w:t>
+      </w:r>
+      <w:r>
+        <w:t xml:space="preserve">primary goal </w:t>
+      </w:r>
+      <w:r>
+        <w:t xml:space="preserve">of </w:t>
+      </w:r>
+      <w:r>
+        <w:t>the project: make ideas eas</w:t>
       </w:r>
       <w:r>
         <w:t>ier</w:t>
       </w:r>
       <w:r>
-        <w:t xml:space="preserve"> themes in 5 ½</w:t>
-      </w:r>
-      <w:r>
-        <w:t xml:space="preserve"> weeks.</w:t>
+        <w:t xml:space="preserve"> to pick up by others. That means, that newer ideas </w:t>
+      </w:r>
+      <w:r>
+        <w:t xml:space="preserve">could get </w:t>
+      </w:r>
+      <w:r>
+        <w:t xml:space="preserve">lower priority. You </w:t>
+      </w:r>
+      <w:r>
+        <w:t xml:space="preserve">might </w:t>
+      </w:r>
+      <w:r>
+        <w:t xml:space="preserve">for instance choose to only cover </w:t>
+      </w:r>
+      <w:r>
+        <w:t xml:space="preserve">a </w:t>
+      </w:r>
+      <w:r>
+        <w:t xml:space="preserve">general view on </w:t>
+      </w:r>
+      <w:r>
+        <w:t xml:space="preserve">a topic instead of </w:t>
+      </w:r>
+      <w:r>
+        <w:t xml:space="preserve">working out the exact </w:t>
+      </w:r>
+      <w:r>
+        <w:t>details of a concept</w:t>
+      </w:r>
+      <w:r>
+        <w:t xml:space="preserve">. Perhaps you could settle for less regarding certain topics. And even when </w:t>
+      </w:r>
+      <w:r>
+        <w:t xml:space="preserve">8 months does not turn out to be </w:t>
+      </w:r>
+      <w:r>
+        <w:t xml:space="preserve">enough to cover everything, </w:t>
+      </w:r>
+      <w:r>
+        <w:t xml:space="preserve">the most important topics </w:t>
+      </w:r>
+      <w:r>
+        <w:t xml:space="preserve">should </w:t>
+      </w:r>
+      <w:r>
+        <w:t>have been covered</w:t>
+      </w:r>
+      <w:r>
+        <w:t xml:space="preserve">, because those were probably </w:t>
+      </w:r>
+      <w:r>
+        <w:t xml:space="preserve">put at </w:t>
+      </w:r>
+      <w:r>
+        <w:t>the top of the list</w:t>
+      </w:r>
+      <w:r>
+        <w:t>.</w:t>
       </w:r>
     </w:p>
     <w:p>
       <w:pPr>
         <w:pStyle w:val="Heading2"/>
       </w:pPr>
-      <w:bookmarkStart w:id="22" w:name="_Toc37540289"/>
-      <w:r>
-        <w:t>Unrealistic</w:t>
-      </w:r>
-      <w:bookmarkEnd w:id="22"/>
-    </w:p>
-    <w:p>
-      <w:r>
-        <w:t xml:space="preserve">Even though this </w:t>
-      </w:r>
-      <w:r>
-        <w:t xml:space="preserve">seems </w:t>
-      </w:r>
-      <w:r>
-        <w:t>a</w:t>
-      </w:r>
-      <w:r>
-        <w:t>n</w:t>
-      </w:r>
-      <w:r>
-        <w:t xml:space="preserve"> unrealistic velocity, this</w:t>
-      </w:r>
-      <w:r>
-        <w:t xml:space="preserve"> could be used as </w:t>
-      </w:r>
-      <w:r>
-        <w:t xml:space="preserve">the schedule </w:t>
-      </w:r>
-      <w:r>
-        <w:t xml:space="preserve">to </w:t>
-      </w:r>
-      <w:r>
-        <w:t>continue with.</w:t>
-      </w:r>
-    </w:p>
-    <w:p>
-      <w:r>
-        <w:t xml:space="preserve">Even though the velocity </w:t>
-      </w:r>
-      <w:r>
-        <w:t>may be wrong</w:t>
-      </w:r>
-      <w:r>
-        <w:t xml:space="preserve">, the score points </w:t>
-      </w:r>
-      <w:r>
-        <w:t xml:space="preserve">might </w:t>
-      </w:r>
-      <w:r>
-        <w:t xml:space="preserve">still </w:t>
-      </w:r>
-      <w:r>
-        <w:t xml:space="preserve">be </w:t>
-      </w:r>
-      <w:r>
-        <w:t>usable for progress monitoring.</w:t>
-      </w:r>
-    </w:p>
-    <w:p>
-      <w:pPr>
-        <w:pStyle w:val="Heading2"/>
-      </w:pPr>
-      <w:bookmarkStart w:id="23" w:name="_Toc37540290"/>
-      <w:bookmarkStart w:id="24" w:name="_Toc218705515"/>
-      <w:r>
-        <w:t xml:space="preserve">More </w:t>
-      </w:r>
-      <w:r>
-        <w:t>C</w:t>
-      </w:r>
-      <w:r>
-        <w:t>onsiderations</w:t>
-      </w:r>
+      <w:bookmarkStart w:id="24" w:name="_Toc37540292"/>
       <w:bookmarkEnd w:id="23"/>
-    </w:p>
-    <w:p>
-      <w:r>
-        <w:t xml:space="preserve">Even though the time planning </w:t>
-      </w:r>
-      <w:r>
-        <w:t xml:space="preserve">might </w:t>
-      </w:r>
-      <w:r>
-        <w:t xml:space="preserve">be </w:t>
-      </w:r>
-      <w:r>
-        <w:t xml:space="preserve">unrealistic, </w:t>
-      </w:r>
-      <w:r>
-        <w:t xml:space="preserve">maybe </w:t>
-      </w:r>
-      <w:r>
-        <w:t xml:space="preserve">consider </w:t>
-      </w:r>
-      <w:r>
-        <w:t xml:space="preserve">the </w:t>
-      </w:r>
-      <w:r>
-        <w:t xml:space="preserve">primary goal </w:t>
-      </w:r>
-      <w:r>
-        <w:t xml:space="preserve">of </w:t>
-      </w:r>
-      <w:r>
-        <w:t>the project: make ideas eas</w:t>
-      </w:r>
-      <w:r>
-        <w:t>ier</w:t>
-      </w:r>
-      <w:r>
-        <w:t xml:space="preserve"> to pick up by others. That means, that newer ideas </w:t>
-      </w:r>
-      <w:r>
-        <w:t xml:space="preserve">could get </w:t>
-      </w:r>
-      <w:r>
-        <w:t xml:space="preserve">lower priority. You </w:t>
-      </w:r>
-      <w:r>
-        <w:t xml:space="preserve">might </w:t>
-      </w:r>
-      <w:r>
-        <w:t xml:space="preserve">for instance choose to only cover </w:t>
-      </w:r>
-      <w:r>
-        <w:t xml:space="preserve">a </w:t>
-      </w:r>
-      <w:r>
-        <w:t xml:space="preserve">general view on </w:t>
-      </w:r>
-      <w:r>
-        <w:t xml:space="preserve">a topic instead of </w:t>
-      </w:r>
-      <w:r>
-        <w:t xml:space="preserve">working out the exact </w:t>
-      </w:r>
-      <w:r>
-        <w:t>details of a concept</w:t>
-      </w:r>
-      <w:r>
-        <w:t xml:space="preserve">. Perhaps you could settle for less regarding certain topics. And even when </w:t>
-      </w:r>
-      <w:r>
-        <w:t xml:space="preserve">8 months does not turn out to be </w:t>
-      </w:r>
-      <w:r>
-        <w:t xml:space="preserve">enough to cover everything, </w:t>
-      </w:r>
-      <w:r>
-        <w:t xml:space="preserve">the most important topics </w:t>
-      </w:r>
-      <w:r>
-        <w:t xml:space="preserve">should </w:t>
-      </w:r>
-      <w:r>
-        <w:t>have been covered</w:t>
-      </w:r>
-      <w:r>
-        <w:t xml:space="preserve">, because those were probably </w:t>
-      </w:r>
-      <w:r>
-        <w:t xml:space="preserve">put at </w:t>
-      </w:r>
-      <w:r>
-        <w:t>the top of the list</w:t>
-      </w:r>
-      <w:r>
-        <w:t>.</w:t>
-      </w:r>
-    </w:p>
-    <w:p>
-      <w:pPr>
-        <w:pStyle w:val="Heading2"/>
-      </w:pPr>
-      <w:bookmarkStart w:id="25" w:name="_Toc37540292"/>
+      <w:r>
+        <w:t>Eventual Time-Cost</w:t>
+      </w:r>
       <w:bookmarkEnd w:id="24"/>
-      <w:r>
-        <w:t>Eventual Time-Cost</w:t>
-      </w:r>
-      <w:bookmarkEnd w:id="25"/>
     </w:p>
     <w:p>
       <w:r>
@@ -3265,8 +3107,8 @@
       <w:r>
         <w:t xml:space="preserve"> </w:t>
       </w:r>
-      <w:smartTag w:uri="urn:schemas-microsoft-com:office:smarttags" w:element="State">
-        <w:smartTag w:uri="urn:schemas-microsoft-com:office:smarttags" w:element="place">
+      <w:smartTag w:uri="urn:schemas-microsoft-com:office:smarttags" w:element="place">
+        <w:smartTag w:uri="urn:schemas-microsoft-com:office:smarttags" w:element="State">
           <w:r>
             <w:t>mont</w:t>
           </w:r>
@@ -3295,8 +3137,8 @@
         </w:rPr>
         <w:t xml:space="preserve">2 ½ </w:t>
       </w:r>
-      <w:smartTag w:uri="urn:schemas-microsoft-com:office:smarttags" w:element="State">
-        <w:smartTag w:uri="urn:schemas-microsoft-com:office:smarttags" w:element="place">
+      <w:smartTag w:uri="urn:schemas-microsoft-com:office:smarttags" w:element="place">
+        <w:smartTag w:uri="urn:schemas-microsoft-com:office:smarttags" w:element="State">
           <w:r>
             <w:t>mont</w:t>
           </w:r>
@@ -3355,7 +3197,7 @@
 </file>
 
 <file path=word/numbering.xml><?xml version="1.0" encoding="utf-8"?>
-<w:numbering xmlns:wpc="http://schemas.microsoft.com/office/word/2010/wordprocessingCanvas" xmlns:cx="http://schemas.microsoft.com/office/drawing/2014/chartex" xmlns:cx1="http://schemas.microsoft.com/office/drawing/2015/9/8/chartex" xmlns:cx2="http://schemas.microsoft.com/office/drawing/2015/10/21/chartex" xmlns:cx3="http://schemas.microsoft.com/office/drawing/2016/5/9/chartex" xmlns:cx4="http://schemas.microsoft.com/office/drawing/2016/5/10/chartex" xmlns:cx5="http://schemas.microsoft.com/office/drawing/2016/5/11/chartex" xmlns:cx6="http://schemas.microsoft.com/office/drawing/2016/5/12/chartex" xmlns:cx7="http://schemas.microsoft.com/office/drawing/2016/5/13/chartex" xmlns:cx8="http://schemas.microsoft.com/office/drawing/2016/5/14/chartex" xmlns:mc="http://schemas.openxmlformats.org/markup-compatibility/2006" xmlns:aink="http://schemas.microsoft.com/office/drawing/2016/ink" xmlns:am3d="http://schemas.microsoft.com/office/drawing/2017/model3d" xmlns:o="urn:schemas-microsoft-com:office:office" xmlns:r="http://schemas.openxmlformats.org/officeDocument/2006/relationships" xmlns:m="http://schemas.openxmlformats.org/officeDocument/2006/math" xmlns:v="urn:schemas-microsoft-com:vml" xmlns:wp14="http://schemas.microsoft.com/office/word/2010/wordprocessingDrawing" xmlns:wp="http://schemas.openxmlformats.org/drawingml/2006/wordprocessingDrawing" xmlns:w10="urn:schemas-microsoft-com:office:word" xmlns:w="http://schemas.openxmlformats.org/wordprocessingml/2006/main" xmlns:w14="http://schemas.microsoft.com/office/word/2010/wordml" xmlns:w15="http://schemas.microsoft.com/office/word/2012/wordml" xmlns:w16cid="http://schemas.microsoft.com/office/word/2016/wordml/cid" xmlns:w16se="http://schemas.microsoft.com/office/word/2015/wordml/symex" xmlns:wpg="http://schemas.microsoft.com/office/word/2010/wordprocessingGroup" xmlns:wpi="http://schemas.microsoft.com/office/word/2010/wordprocessingInk" xmlns:wne="http://schemas.microsoft.com/office/word/2006/wordml" xmlns:wps="http://schemas.microsoft.com/office/word/2010/wordprocessingShape" mc:Ignorable="w14 w15 w16se w16cid wp14">
+<w:numbering xmlns:wpc="http://schemas.microsoft.com/office/word/2010/wordprocessingCanvas" xmlns:cx="http://schemas.microsoft.com/office/drawing/2014/chartex" xmlns:cx1="http://schemas.microsoft.com/office/drawing/2015/9/8/chartex" xmlns:cx2="http://schemas.microsoft.com/office/drawing/2015/10/21/chartex" xmlns:cx3="http://schemas.microsoft.com/office/drawing/2016/5/9/chartex" xmlns:cx4="http://schemas.microsoft.com/office/drawing/2016/5/10/chartex" xmlns:cx5="http://schemas.microsoft.com/office/drawing/2016/5/11/chartex" xmlns:cx6="http://schemas.microsoft.com/office/drawing/2016/5/12/chartex" xmlns:cx7="http://schemas.microsoft.com/office/drawing/2016/5/13/chartex" xmlns:cx8="http://schemas.microsoft.com/office/drawing/2016/5/14/chartex" xmlns:mc="http://schemas.openxmlformats.org/markup-compatibility/2006" xmlns:aink="http://schemas.microsoft.com/office/drawing/2016/ink" xmlns:am3d="http://schemas.microsoft.com/office/drawing/2017/model3d" xmlns:o="urn:schemas-microsoft-com:office:office" xmlns:r="http://schemas.openxmlformats.org/officeDocument/2006/relationships" xmlns:m="http://schemas.openxmlformats.org/officeDocument/2006/math" xmlns:v="urn:schemas-microsoft-com:vml" xmlns:wp14="http://schemas.microsoft.com/office/word/2010/wordprocessingDrawing" xmlns:wp="http://schemas.openxmlformats.org/drawingml/2006/wordprocessingDrawing" xmlns:w10="urn:schemas-microsoft-com:office:word" xmlns:w="http://schemas.openxmlformats.org/wordprocessingml/2006/main" xmlns:w14="http://schemas.microsoft.com/office/word/2010/wordml" xmlns:w15="http://schemas.microsoft.com/office/word/2012/wordml" xmlns:w16cex="http://schemas.microsoft.com/office/word/2018/wordml/cex" xmlns:w16cid="http://schemas.microsoft.com/office/word/2016/wordml/cid" xmlns:w16="http://schemas.microsoft.com/office/word/2018/wordml" xmlns:w16se="http://schemas.microsoft.com/office/word/2015/wordml/symex" xmlns:wpg="http://schemas.microsoft.com/office/word/2010/wordprocessingGroup" xmlns:wpi="http://schemas.microsoft.com/office/word/2010/wordprocessingInk" xmlns:wne="http://schemas.microsoft.com/office/word/2006/wordml" xmlns:wps="http://schemas.microsoft.com/office/word/2010/wordprocessingShape" mc:Ignorable="w14 w15 w16se w16cid w16 w16cex wp14">
   <w:abstractNum w:abstractNumId="0" w15:restartNumberingAfterBreak="0">
     <w:nsid w:val="FFFFFF7C"/>
     <w:multiLevelType w:val="singleLevel"/>
@@ -4004,7 +3846,7 @@
 </file>
 
 <file path=word/styles.xml><?xml version="1.0" encoding="utf-8"?>
-<w:styles xmlns:mc="http://schemas.openxmlformats.org/markup-compatibility/2006" xmlns:r="http://schemas.openxmlformats.org/officeDocument/2006/relationships" xmlns:w="http://schemas.openxmlformats.org/wordprocessingml/2006/main" xmlns:w14="http://schemas.microsoft.com/office/word/2010/wordml" xmlns:w15="http://schemas.microsoft.com/office/word/2012/wordml" xmlns:w16cid="http://schemas.microsoft.com/office/word/2016/wordml/cid" xmlns:w16se="http://schemas.microsoft.com/office/word/2015/wordml/symex" mc:Ignorable="w14 w15 w16se w16cid">
+<w:styles xmlns:mc="http://schemas.openxmlformats.org/markup-compatibility/2006" xmlns:r="http://schemas.openxmlformats.org/officeDocument/2006/relationships" xmlns:w="http://schemas.openxmlformats.org/wordprocessingml/2006/main" xmlns:w14="http://schemas.microsoft.com/office/word/2010/wordml" xmlns:w15="http://schemas.microsoft.com/office/word/2012/wordml" xmlns:w16cex="http://schemas.microsoft.com/office/word/2018/wordml/cex" xmlns:w16cid="http://schemas.microsoft.com/office/word/2016/wordml/cid" xmlns:w16="http://schemas.microsoft.com/office/word/2018/wordml" xmlns:w16se="http://schemas.microsoft.com/office/word/2015/wordml/symex" mc:Ignorable="w14 w15 w16se w16cid w16 w16cex">
   <w:docDefaults>
     <w:rPrDefault>
       <w:rPr>

</xml_diff>